<commit_message>
Report for final project
</commit_message>
<xml_diff>
--- a/DataScienceProjectReport.docx
+++ b/DataScienceProjectReport.docx
@@ -36,11 +36,16 @@
           <w:lang w:val="en-US"/>
         </w:rPr>
       </w:pPr>
-      <w:bookmarkStart w:id="0" w:name="_GoBack"/>
-      <w:bookmarkEnd w:id="0"/>
     </w:p>
     <w:sdt>
       <w:sdtPr>
+        <w:rPr>
+          <w:rFonts w:asciiTheme="minorHAnsi" w:eastAsiaTheme="minorHAnsi" w:hAnsiTheme="minorHAnsi" w:cstheme="minorBidi"/>
+          <w:color w:val="auto"/>
+          <w:sz w:val="22"/>
+          <w:szCs w:val="22"/>
+          <w:lang w:val="en-AU"/>
+        </w:rPr>
         <w:id w:val="-118696636"/>
         <w:docPartObj>
           <w:docPartGallery w:val="Table of Contents"/>
@@ -49,14 +54,9 @@
       </w:sdtPr>
       <w:sdtEndPr>
         <w:rPr>
-          <w:rFonts w:asciiTheme="minorHAnsi" w:eastAsiaTheme="minorHAnsi" w:hAnsiTheme="minorHAnsi" w:cstheme="minorBidi"/>
           <w:b/>
           <w:bCs/>
           <w:noProof/>
-          <w:color w:val="auto"/>
-          <w:sz w:val="22"/>
-          <w:szCs w:val="22"/>
-          <w:lang w:val="en-AU"/>
         </w:rPr>
       </w:sdtEndPr>
       <w:sdtContent>
@@ -75,7 +75,9 @@
               <w:tab w:val="right" w:leader="dot" w:pos="9016"/>
             </w:tabs>
             <w:rPr>
+              <w:rFonts w:eastAsiaTheme="minorEastAsia"/>
               <w:noProof/>
+              <w:lang w:eastAsia="en-AU"/>
             </w:rPr>
           </w:pPr>
           <w:r>
@@ -87,7 +89,7 @@
           <w:r>
             <w:fldChar w:fldCharType="separate"/>
           </w:r>
-          <w:hyperlink w:anchor="_Toc9862017" w:history="1">
+          <w:hyperlink w:anchor="_Toc9873305" w:history="1">
             <w:r>
               <w:rPr>
                 <w:rStyle w:val="Hyperlink"/>
@@ -115,7 +117,76 @@
                 <w:noProof/>
                 <w:webHidden/>
               </w:rPr>
-              <w:instrText xml:space="preserve"> PAGEREF _Toc9862017 \h </w:instrText>
+              <w:instrText xml:space="preserve"> PAGEREF _Toc9873305 \h </w:instrText>
+            </w:r>
+            <w:r>
+              <w:rPr>
+                <w:noProof/>
+                <w:webHidden/>
+              </w:rPr>
+            </w:r>
+            <w:r>
+              <w:rPr>
+                <w:noProof/>
+                <w:webHidden/>
+              </w:rPr>
+              <w:fldChar w:fldCharType="separate"/>
+            </w:r>
+            <w:r>
+              <w:rPr>
+                <w:noProof/>
+                <w:webHidden/>
+              </w:rPr>
+              <w:t>1</w:t>
+            </w:r>
+            <w:r>
+              <w:rPr>
+                <w:noProof/>
+                <w:webHidden/>
+              </w:rPr>
+              <w:fldChar w:fldCharType="end"/>
+            </w:r>
+          </w:hyperlink>
+        </w:p>
+        <w:p>
+          <w:pPr>
+            <w:pStyle w:val="TOC2"/>
+            <w:tabs>
+              <w:tab w:val="right" w:leader="dot" w:pos="9016"/>
+            </w:tabs>
+            <w:rPr>
+              <w:noProof/>
+            </w:rPr>
+          </w:pPr>
+          <w:hyperlink w:anchor="_Toc9873306" w:history="1">
+            <w:r>
+              <w:rPr>
+                <w:rStyle w:val="Hyperlink"/>
+                <w:noProof/>
+                <w:lang w:val="en-US"/>
+              </w:rPr>
+              <w:t>Business problem: Opening a coffee shop in Toronto</w:t>
+            </w:r>
+            <w:r>
+              <w:rPr>
+                <w:noProof/>
+                <w:webHidden/>
+              </w:rPr>
+              <w:tab/>
+            </w:r>
+            <w:r>
+              <w:rPr>
+                <w:noProof/>
+                <w:webHidden/>
+              </w:rPr>
+              <w:fldChar w:fldCharType="begin"/>
+            </w:r>
+            <w:r>
+              <w:rPr>
+                <w:noProof/>
+                <w:webHidden/>
+              </w:rPr>
+              <w:instrText xml:space="preserve"> PAGEREF _Toc9873306 \h </w:instrText>
             </w:r>
             <w:r>
               <w:rPr>
@@ -153,10 +224,12 @@
               <w:tab w:val="right" w:leader="dot" w:pos="9016"/>
             </w:tabs>
             <w:rPr>
+              <w:rFonts w:eastAsiaTheme="minorEastAsia"/>
               <w:noProof/>
+              <w:lang w:eastAsia="en-AU"/>
             </w:rPr>
           </w:pPr>
-          <w:hyperlink w:anchor="_Toc9862018" w:history="1">
+          <w:hyperlink w:anchor="_Toc9873307" w:history="1">
             <w:r>
               <w:rPr>
                 <w:rStyle w:val="Hyperlink"/>
@@ -184,7 +257,7 @@
                 <w:noProof/>
                 <w:webHidden/>
               </w:rPr>
-              <w:instrText xml:space="preserve"> PAGEREF _Toc9862018 \h </w:instrText>
+              <w:instrText xml:space="preserve"> PAGEREF _Toc9873307 \h </w:instrText>
             </w:r>
             <w:r>
               <w:rPr>
@@ -222,10 +295,12 @@
               <w:tab w:val="right" w:leader="dot" w:pos="9016"/>
             </w:tabs>
             <w:rPr>
+              <w:rFonts w:eastAsiaTheme="minorEastAsia"/>
               <w:noProof/>
+              <w:lang w:eastAsia="en-AU"/>
             </w:rPr>
           </w:pPr>
-          <w:hyperlink w:anchor="_Toc9862019" w:history="1">
+          <w:hyperlink w:anchor="_Toc9873308" w:history="1">
             <w:r>
               <w:rPr>
                 <w:rStyle w:val="Hyperlink"/>
@@ -253,7 +328,7 @@
                 <w:noProof/>
                 <w:webHidden/>
               </w:rPr>
-              <w:instrText xml:space="preserve"> PAGEREF _Toc9862019 \h </w:instrText>
+              <w:instrText xml:space="preserve"> PAGEREF _Toc9873308 \h </w:instrText>
             </w:r>
             <w:r>
               <w:rPr>
@@ -273,7 +348,7 @@
                 <w:noProof/>
                 <w:webHidden/>
               </w:rPr>
-              <w:t>1</w:t>
+              <w:t>2</w:t>
             </w:r>
             <w:r>
               <w:rPr>
@@ -291,17 +366,87 @@
               <w:tab w:val="right" w:leader="dot" w:pos="9016"/>
             </w:tabs>
             <w:rPr>
+              <w:rFonts w:eastAsiaTheme="minorEastAsia"/>
+              <w:noProof/>
+              <w:lang w:eastAsia="en-AU"/>
+            </w:rPr>
+          </w:pPr>
+          <w:hyperlink w:anchor="_Toc9873309" w:history="1">
+            <w:r>
+              <w:rPr>
+                <w:rStyle w:val="Hyperlink"/>
+                <w:noProof/>
+                <w:lang w:val="en-US"/>
+              </w:rPr>
+              <w:t>Results</w:t>
+            </w:r>
+            <w:r>
+              <w:rPr>
+                <w:noProof/>
+                <w:webHidden/>
+              </w:rPr>
+              <w:tab/>
+            </w:r>
+            <w:r>
+              <w:rPr>
+                <w:noProof/>
+                <w:webHidden/>
+              </w:rPr>
+              <w:fldChar w:fldCharType="begin"/>
+            </w:r>
+            <w:r>
+              <w:rPr>
+                <w:noProof/>
+                <w:webHidden/>
+              </w:rPr>
+              <w:instrText xml:space="preserve"> PAGEREF _Toc9873309 \h </w:instrText>
+            </w:r>
+            <w:r>
+              <w:rPr>
+                <w:noProof/>
+                <w:webHidden/>
+              </w:rPr>
+            </w:r>
+            <w:r>
+              <w:rPr>
+                <w:noProof/>
+                <w:webHidden/>
+              </w:rPr>
+              <w:fldChar w:fldCharType="separate"/>
+            </w:r>
+            <w:r>
+              <w:rPr>
+                <w:noProof/>
+                <w:webHidden/>
+              </w:rPr>
+              <w:t>3</w:t>
+            </w:r>
+            <w:r>
+              <w:rPr>
+                <w:noProof/>
+                <w:webHidden/>
+              </w:rPr>
+              <w:fldChar w:fldCharType="end"/>
+            </w:r>
+          </w:hyperlink>
+        </w:p>
+        <w:p>
+          <w:pPr>
+            <w:pStyle w:val="TOC2"/>
+            <w:tabs>
+              <w:tab w:val="right" w:leader="dot" w:pos="9016"/>
+            </w:tabs>
+            <w:rPr>
               <w:noProof/>
             </w:rPr>
           </w:pPr>
-          <w:hyperlink w:anchor="_Toc9862020" w:history="1">
+          <w:hyperlink w:anchor="_Toc9873310" w:history="1">
             <w:r>
               <w:rPr>
                 <w:rStyle w:val="Hyperlink"/>
                 <w:noProof/>
-                <w:lang w:val="en-US"/>
-              </w:rPr>
-              <w:t>Results</w:t>
+              </w:rPr>
+              <w:t>Cluster 1 – restaurant and food districts</w:t>
             </w:r>
             <w:r>
               <w:rPr>
@@ -322,7 +467,7 @@
                 <w:noProof/>
                 <w:webHidden/>
               </w:rPr>
-              <w:instrText xml:space="preserve"> PAGEREF _Toc9862020 \h </w:instrText>
+              <w:instrText xml:space="preserve"> PAGEREF _Toc9873310 \h </w:instrText>
             </w:r>
             <w:r>
               <w:rPr>
@@ -342,7 +487,75 @@
                 <w:noProof/>
                 <w:webHidden/>
               </w:rPr>
-              <w:t>1</w:t>
+              <w:t>3</w:t>
+            </w:r>
+            <w:r>
+              <w:rPr>
+                <w:noProof/>
+                <w:webHidden/>
+              </w:rPr>
+              <w:fldChar w:fldCharType="end"/>
+            </w:r>
+          </w:hyperlink>
+        </w:p>
+        <w:p>
+          <w:pPr>
+            <w:pStyle w:val="TOC2"/>
+            <w:tabs>
+              <w:tab w:val="right" w:leader="dot" w:pos="9016"/>
+            </w:tabs>
+            <w:rPr>
+              <w:noProof/>
+            </w:rPr>
+          </w:pPr>
+          <w:hyperlink w:anchor="_Toc9873311" w:history="1">
+            <w:r>
+              <w:rPr>
+                <w:rStyle w:val="Hyperlink"/>
+                <w:noProof/>
+              </w:rPr>
+              <w:t>Cluster 2 – workplace districts</w:t>
+            </w:r>
+            <w:r>
+              <w:rPr>
+                <w:noProof/>
+                <w:webHidden/>
+              </w:rPr>
+              <w:tab/>
+            </w:r>
+            <w:r>
+              <w:rPr>
+                <w:noProof/>
+                <w:webHidden/>
+              </w:rPr>
+              <w:fldChar w:fldCharType="begin"/>
+            </w:r>
+            <w:r>
+              <w:rPr>
+                <w:noProof/>
+                <w:webHidden/>
+              </w:rPr>
+              <w:instrText xml:space="preserve"> PAGEREF _Toc9873311 \h </w:instrText>
+            </w:r>
+            <w:r>
+              <w:rPr>
+                <w:noProof/>
+                <w:webHidden/>
+              </w:rPr>
+            </w:r>
+            <w:r>
+              <w:rPr>
+                <w:noProof/>
+                <w:webHidden/>
+              </w:rPr>
+              <w:fldChar w:fldCharType="separate"/>
+            </w:r>
+            <w:r>
+              <w:rPr>
+                <w:noProof/>
+                <w:webHidden/>
+              </w:rPr>
+              <w:t>4</w:t>
             </w:r>
             <w:r>
               <w:rPr>
@@ -360,10 +573,12 @@
               <w:tab w:val="right" w:leader="dot" w:pos="9016"/>
             </w:tabs>
             <w:rPr>
+              <w:rFonts w:eastAsiaTheme="minorEastAsia"/>
               <w:noProof/>
+              <w:lang w:eastAsia="en-AU"/>
             </w:rPr>
           </w:pPr>
-          <w:hyperlink w:anchor="_Toc9862021" w:history="1">
+          <w:hyperlink w:anchor="_Toc9873312" w:history="1">
             <w:r>
               <w:rPr>
                 <w:rStyle w:val="Hyperlink"/>
@@ -391,7 +606,7 @@
                 <w:noProof/>
                 <w:webHidden/>
               </w:rPr>
-              <w:instrText xml:space="preserve"> PAGEREF _Toc9862021 \h </w:instrText>
+              <w:instrText xml:space="preserve"> PAGEREF _Toc9873312 \h </w:instrText>
             </w:r>
             <w:r>
               <w:rPr>
@@ -411,7 +626,7 @@
                 <w:noProof/>
                 <w:webHidden/>
               </w:rPr>
-              <w:t>1</w:t>
+              <w:t>4</w:t>
             </w:r>
             <w:r>
               <w:rPr>
@@ -429,10 +644,12 @@
               <w:tab w:val="right" w:leader="dot" w:pos="9016"/>
             </w:tabs>
             <w:rPr>
+              <w:rFonts w:eastAsiaTheme="minorEastAsia"/>
               <w:noProof/>
+              <w:lang w:eastAsia="en-AU"/>
             </w:rPr>
           </w:pPr>
-          <w:hyperlink w:anchor="_Toc9862022" w:history="1">
+          <w:hyperlink w:anchor="_Toc9873313" w:history="1">
             <w:r>
               <w:rPr>
                 <w:rStyle w:val="Hyperlink"/>
@@ -460,7 +677,7 @@
                 <w:noProof/>
                 <w:webHidden/>
               </w:rPr>
-              <w:instrText xml:space="preserve"> PAGEREF _Toc9862022 \h </w:instrText>
+              <w:instrText xml:space="preserve"> PAGEREF _Toc9873313 \h </w:instrText>
             </w:r>
             <w:r>
               <w:rPr>
@@ -480,7 +697,7 @@
                 <w:noProof/>
                 <w:webHidden/>
               </w:rPr>
-              <w:t>1</w:t>
+              <w:t>4</w:t>
             </w:r>
             <w:r>
               <w:rPr>
@@ -510,14 +727,117 @@
           <w:lang w:val="en-US"/>
         </w:rPr>
       </w:pPr>
-      <w:bookmarkStart w:id="1" w:name="_Toc9862017"/>
+      <w:bookmarkStart w:id="0" w:name="_Toc9873305"/>
       <w:r>
         <w:rPr>
           <w:lang w:val="en-US"/>
         </w:rPr>
         <w:t>Introduction</w:t>
       </w:r>
+      <w:bookmarkEnd w:id="0"/>
+      <w:r>
+        <w:rPr>
+          <w:lang w:val="en-US"/>
+        </w:rPr>
+        <w:t xml:space="preserve"> </w:t>
+      </w:r>
+    </w:p>
+    <w:p>
+      <w:pPr>
+        <w:pStyle w:val="Heading2"/>
+        <w:rPr>
+          <w:lang w:val="en-US"/>
+        </w:rPr>
+      </w:pPr>
+      <w:bookmarkStart w:id="1" w:name="_Toc9873306"/>
+      <w:r>
+        <w:rPr>
+          <w:lang w:val="en-US"/>
+        </w:rPr>
+        <w:t xml:space="preserve">Business problem: Opening a </w:t>
+      </w:r>
+      <w:r>
+        <w:rPr>
+          <w:lang w:val="en-US"/>
+        </w:rPr>
+        <w:t>coffee</w:t>
+      </w:r>
+      <w:r>
+        <w:rPr>
+          <w:lang w:val="en-US"/>
+        </w:rPr>
+        <w:t xml:space="preserve"> </w:t>
+      </w:r>
+      <w:r>
+        <w:rPr>
+          <w:lang w:val="en-US"/>
+        </w:rPr>
+        <w:t>shop</w:t>
+      </w:r>
+      <w:r>
+        <w:rPr>
+          <w:lang w:val="en-US"/>
+        </w:rPr>
+        <w:t xml:space="preserve"> in Toronto</w:t>
+      </w:r>
       <w:bookmarkEnd w:id="1"/>
+    </w:p>
+    <w:p>
+      <w:pPr>
+        <w:rPr>
+          <w:lang w:val="en-US"/>
+        </w:rPr>
+      </w:pPr>
+      <w:r>
+        <w:rPr>
+          <w:lang w:val="en-US"/>
+        </w:rPr>
+        <w:t xml:space="preserve">This project will investigate the best location to open a new </w:t>
+      </w:r>
+      <w:r>
+        <w:rPr>
+          <w:lang w:val="en-US"/>
+        </w:rPr>
+        <w:t xml:space="preserve">coffee </w:t>
+      </w:r>
+      <w:r>
+        <w:rPr>
+          <w:lang w:val="en-US"/>
+        </w:rPr>
+        <w:t>shop</w:t>
+      </w:r>
+      <w:r>
+        <w:rPr>
+          <w:lang w:val="en-US"/>
+        </w:rPr>
+        <w:t xml:space="preserve"> in the city of Toronto, Ontario.</w:t>
+      </w:r>
+      <w:r>
+        <w:rPr>
+          <w:lang w:val="en-US"/>
+        </w:rPr>
+        <w:t xml:space="preserve"> This will depend on </w:t>
+      </w:r>
+      <w:proofErr w:type="gramStart"/>
+      <w:r>
+        <w:rPr>
+          <w:lang w:val="en-US"/>
+        </w:rPr>
+        <w:t>a number of</w:t>
+      </w:r>
+      <w:proofErr w:type="gramEnd"/>
+      <w:r>
+        <w:rPr>
+          <w:lang w:val="en-US"/>
+        </w:rPr>
+        <w:t xml:space="preserve"> factors such </w:t>
+      </w:r>
+      <w:r>
+        <w:rPr>
+          <w:lang w:val="en-US"/>
+        </w:rPr>
+        <w:t>as:</w:t>
+      </w:r>
       <w:r>
         <w:rPr>
           <w:lang w:val="en-US"/>
@@ -527,41 +847,71 @@
     </w:p>
     <w:p>
       <w:pPr>
-        <w:rPr>
-          <w:lang w:val="en-US"/>
-        </w:rPr>
-      </w:pPr>
-      <w:r>
-        <w:rPr>
-          <w:lang w:val="en-US"/>
-        </w:rPr>
-        <w:t xml:space="preserve">Business problem: Opening a new Italian restaurant in Toronto, Ontario. </w:t>
-      </w:r>
-    </w:p>
-    <w:p>
-      <w:pPr>
-        <w:rPr>
-          <w:lang w:val="en-US"/>
-        </w:rPr>
-      </w:pPr>
-      <w:r>
-        <w:rPr>
-          <w:lang w:val="en-US"/>
-        </w:rPr>
-        <w:t xml:space="preserve">This project will investigate the best location to open a new restaurant in the city of Toronto, Ontario. </w:t>
-      </w:r>
-      <w:r>
-        <w:rPr>
-          <w:lang w:val="en-US"/>
-        </w:rPr>
-        <w:t>This project will have value to investors who would like to open a new restaurant in Toronto</w:t>
-      </w:r>
-      <w:r>
-        <w:rPr>
-          <w:lang w:val="en-US"/>
-        </w:rPr>
-        <w:t xml:space="preserve"> and need to know which locations would lead to a better profit margin. </w:t>
-      </w:r>
+        <w:pStyle w:val="ListParagraph"/>
+        <w:numPr>
+          <w:ilvl w:val="0"/>
+          <w:numId w:val="2"/>
+        </w:numPr>
+        <w:rPr>
+          <w:lang w:val="en-US"/>
+        </w:rPr>
+      </w:pPr>
+      <w:r>
+        <w:rPr>
+          <w:lang w:val="en-US"/>
+        </w:rPr>
+        <w:t xml:space="preserve">Locations of competing </w:t>
+      </w:r>
+      <w:r>
+        <w:rPr>
+          <w:lang w:val="en-US"/>
+        </w:rPr>
+        <w:t>coffee vendors</w:t>
+      </w:r>
+    </w:p>
+    <w:p>
+      <w:pPr>
+        <w:pStyle w:val="ListParagraph"/>
+        <w:numPr>
+          <w:ilvl w:val="0"/>
+          <w:numId w:val="2"/>
+        </w:numPr>
+        <w:rPr>
+          <w:lang w:val="en-US"/>
+        </w:rPr>
+      </w:pPr>
+      <w:r>
+        <w:rPr>
+          <w:lang w:val="en-US"/>
+        </w:rPr>
+        <w:t xml:space="preserve">Types of venues nearby </w:t>
+      </w:r>
+    </w:p>
+    <w:p>
+      <w:pPr>
+        <w:pStyle w:val="ListParagraph"/>
+        <w:numPr>
+          <w:ilvl w:val="0"/>
+          <w:numId w:val="2"/>
+        </w:numPr>
+        <w:rPr>
+          <w:lang w:val="en-US"/>
+        </w:rPr>
+      </w:pPr>
+      <w:r>
+        <w:rPr>
+          <w:lang w:val="en-US"/>
+        </w:rPr>
+        <w:t xml:space="preserve">Demographics of the </w:t>
+      </w:r>
+      <w:proofErr w:type="spellStart"/>
+      <w:r>
+        <w:rPr>
+          <w:lang w:val="en-US"/>
+        </w:rPr>
+        <w:t>neighbourhood</w:t>
+      </w:r>
+      <w:proofErr w:type="spellEnd"/>
       <w:r>
         <w:rPr>
           <w:lang w:val="en-US"/>
@@ -571,19 +921,82 @@
     </w:p>
     <w:p>
       <w:pPr>
+        <w:pStyle w:val="ListParagraph"/>
+        <w:numPr>
+          <w:ilvl w:val="0"/>
+          <w:numId w:val="2"/>
+        </w:numPr>
+        <w:rPr>
+          <w:lang w:val="en-US"/>
+        </w:rPr>
+      </w:pPr>
+      <w:r>
+        <w:rPr>
+          <w:lang w:val="en-US"/>
+        </w:rPr>
+        <w:t xml:space="preserve">Average annual income per household </w:t>
+      </w:r>
+    </w:p>
+    <w:p>
+      <w:pPr>
+        <w:pStyle w:val="ListParagraph"/>
+        <w:numPr>
+          <w:ilvl w:val="0"/>
+          <w:numId w:val="2"/>
+        </w:numPr>
+        <w:rPr>
+          <w:lang w:val="en-US"/>
+        </w:rPr>
+      </w:pPr>
+      <w:r>
+        <w:rPr>
+          <w:lang w:val="en-US"/>
+        </w:rPr>
+        <w:t xml:space="preserve">Vicinity of workplaces </w:t>
+      </w:r>
+    </w:p>
+    <w:p>
+      <w:pPr>
+        <w:rPr>
+          <w:lang w:val="en-US"/>
+        </w:rPr>
+      </w:pPr>
+      <w:r>
+        <w:rPr>
+          <w:lang w:val="en-US"/>
+        </w:rPr>
+        <w:t xml:space="preserve">This project will be of interest to any investors considering getting into the coffee business in Toronto. </w:t>
+      </w:r>
+      <w:r>
+        <w:rPr>
+          <w:lang w:val="en-US"/>
+        </w:rPr>
+        <w:t xml:space="preserve">This project will focus on the </w:t>
+      </w:r>
+      <w:r>
+        <w:rPr>
+          <w:lang w:val="en-US"/>
+        </w:rPr>
+        <w:t xml:space="preserve">distribution of different venues. </w:t>
+      </w:r>
+    </w:p>
+    <w:p>
+      <w:pPr>
         <w:pStyle w:val="Heading1"/>
         <w:rPr>
           <w:lang w:val="en-US"/>
         </w:rPr>
       </w:pPr>
-      <w:bookmarkStart w:id="2" w:name="_Toc9862018"/>
+      <w:bookmarkStart w:id="2" w:name="_Data"/>
+      <w:bookmarkStart w:id="3" w:name="_Toc9873307"/>
+      <w:bookmarkEnd w:id="2"/>
       <w:r>
         <w:rPr>
           <w:lang w:val="en-US"/>
         </w:rPr>
         <w:t>Data</w:t>
       </w:r>
-      <w:bookmarkEnd w:id="2"/>
+      <w:bookmarkEnd w:id="3"/>
       <w:r>
         <w:rPr>
           <w:lang w:val="en-US"/>
@@ -629,21 +1042,7 @@
             <w:rStyle w:val="Hyperlink"/>
             <w:lang w:val="en-US"/>
           </w:rPr>
-          <w:t>https://en.wikipedia.</w:t>
-        </w:r>
-        <w:r>
-          <w:rPr>
-            <w:rStyle w:val="Hyperlink"/>
-            <w:lang w:val="en-US"/>
-          </w:rPr>
-          <w:t>o</w:t>
-        </w:r>
-        <w:r>
-          <w:rPr>
-            <w:rStyle w:val="Hyperlink"/>
-            <w:lang w:val="en-US"/>
-          </w:rPr>
-          <w:t>rg/wiki/List_of_postal_codes_of_Canada:_M</w:t>
+          <w:t>https://en.wikipedia.org/wiki/List_of_postal_codes_of_Canada:_M</w:t>
         </w:r>
       </w:hyperlink>
       <w:r>
@@ -872,21 +1271,7 @@
             <w:rStyle w:val="Hyperlink"/>
             <w:lang w:val="en-US"/>
           </w:rPr>
-          <w:t>https://cocl.us/G</w:t>
-        </w:r>
-        <w:r>
-          <w:rPr>
-            <w:rStyle w:val="Hyperlink"/>
-            <w:lang w:val="en-US"/>
-          </w:rPr>
-          <w:t>e</w:t>
-        </w:r>
-        <w:r>
-          <w:rPr>
-            <w:rStyle w:val="Hyperlink"/>
-            <w:lang w:val="en-US"/>
-          </w:rPr>
-          <w:t>ospatial_data</w:t>
+          <w:t>https://cocl.us/Geospatial_data</w:t>
         </w:r>
       </w:hyperlink>
       <w:r>
@@ -931,6 +1316,7 @@
               <w:rPr>
                 <w:lang w:val="en-US"/>
               </w:rPr>
+              <w:lastRenderedPageBreak/>
               <w:t>Features</w:t>
             </w:r>
           </w:p>
@@ -1138,7 +1524,6 @@
         <w:rPr>
           <w:noProof/>
         </w:rPr>
-        <w:lastRenderedPageBreak/>
         <w:drawing>
           <wp:inline distT="0" distB="0" distL="0" distR="0" wp14:anchorId="129E2310" wp14:editId="1E7A6DD4">
             <wp:extent cx="5002532" cy="1469390"/>
@@ -1308,14 +1693,14 @@
           <w:lang w:val="en-US"/>
         </w:rPr>
       </w:pPr>
-      <w:bookmarkStart w:id="3" w:name="_Toc9862019"/>
+      <w:bookmarkStart w:id="4" w:name="_Toc9873308"/>
       <w:r>
         <w:rPr>
           <w:lang w:val="en-US"/>
         </w:rPr>
         <w:t>Methodology</w:t>
       </w:r>
-      <w:bookmarkEnd w:id="3"/>
+      <w:bookmarkEnd w:id="4"/>
       <w:r>
         <w:rPr>
           <w:lang w:val="en-US"/>
@@ -1325,19 +1710,338 @@
     </w:p>
     <w:p>
       <w:pPr>
+        <w:pStyle w:val="ListParagraph"/>
+        <w:numPr>
+          <w:ilvl w:val="0"/>
+          <w:numId w:val="3"/>
+        </w:numPr>
+        <w:rPr>
+          <w:lang w:val="en-US"/>
+        </w:rPr>
+      </w:pPr>
+      <w:r>
+        <w:rPr>
+          <w:lang w:val="en-US"/>
+        </w:rPr>
+        <w:t xml:space="preserve">The location data was collected from the sources outlined in the </w:t>
+      </w:r>
+      <w:hyperlink w:anchor="_Data" w:history="1">
+        <w:r>
+          <w:rPr>
+            <w:rStyle w:val="Hyperlink"/>
+            <w:lang w:val="en-US"/>
+          </w:rPr>
+          <w:t>Data</w:t>
+        </w:r>
+      </w:hyperlink>
+      <w:r>
+        <w:rPr>
+          <w:lang w:val="en-US"/>
+        </w:rPr>
+        <w:t xml:space="preserve"> section. </w:t>
+      </w:r>
+    </w:p>
+    <w:p>
+      <w:pPr>
+        <w:pStyle w:val="ListParagraph"/>
+        <w:numPr>
+          <w:ilvl w:val="0"/>
+          <w:numId w:val="3"/>
+        </w:numPr>
+        <w:rPr>
+          <w:lang w:val="en-US"/>
+        </w:rPr>
+      </w:pPr>
+      <w:r>
+        <w:rPr>
+          <w:lang w:val="en-US"/>
+        </w:rPr>
+        <w:t xml:space="preserve">Raw csv and html files were converted in </w:t>
+      </w:r>
+      <w:proofErr w:type="spellStart"/>
+      <w:r>
+        <w:rPr>
+          <w:lang w:val="en-US"/>
+        </w:rPr>
+        <w:t>dataframes</w:t>
+      </w:r>
+      <w:proofErr w:type="spellEnd"/>
+      <w:r>
+        <w:rPr>
+          <w:lang w:val="en-US"/>
+        </w:rPr>
+        <w:t xml:space="preserve"> in pandas for further manipulation. This information was collated in the data frame </w:t>
+      </w:r>
+      <w:proofErr w:type="spellStart"/>
+      <w:r>
+        <w:rPr>
+          <w:lang w:val="en-US"/>
+        </w:rPr>
+        <w:t>clean_df</w:t>
+      </w:r>
+      <w:proofErr w:type="spellEnd"/>
+      <w:r>
+        <w:rPr>
+          <w:lang w:val="en-US"/>
+        </w:rPr>
+        <w:t>.</w:t>
+      </w:r>
+    </w:p>
+    <w:p>
+      <w:pPr>
+        <w:pStyle w:val="ListParagraph"/>
+        <w:numPr>
+          <w:ilvl w:val="0"/>
+          <w:numId w:val="3"/>
+        </w:numPr>
+        <w:rPr>
+          <w:lang w:val="en-US"/>
+        </w:rPr>
+      </w:pPr>
+      <w:r>
+        <w:rPr>
+          <w:lang w:val="en-US"/>
+        </w:rPr>
+        <w:t xml:space="preserve">Foursquare was utilized to retrieve the nearby venues for each unique postcode in </w:t>
+      </w:r>
+      <w:proofErr w:type="spellStart"/>
+      <w:r>
+        <w:rPr>
+          <w:lang w:val="en-US"/>
+        </w:rPr>
+        <w:t>clean_df</w:t>
+      </w:r>
+      <w:proofErr w:type="spellEnd"/>
+      <w:r>
+        <w:rPr>
+          <w:lang w:val="en-US"/>
+        </w:rPr>
+        <w:t xml:space="preserve"> and stored in the data frame </w:t>
+      </w:r>
+      <w:proofErr w:type="spellStart"/>
+      <w:r>
+        <w:rPr>
+          <w:lang w:val="en-US"/>
+        </w:rPr>
+        <w:t>Toronto_venues</w:t>
+      </w:r>
+      <w:proofErr w:type="spellEnd"/>
+      <w:r>
+        <w:rPr>
+          <w:lang w:val="en-US"/>
+        </w:rPr>
+        <w:t xml:space="preserve">. </w:t>
+      </w:r>
+    </w:p>
+    <w:p>
+      <w:pPr>
+        <w:pStyle w:val="ListParagraph"/>
+        <w:numPr>
+          <w:ilvl w:val="0"/>
+          <w:numId w:val="3"/>
+        </w:numPr>
+        <w:rPr>
+          <w:lang w:val="en-US"/>
+        </w:rPr>
+      </w:pPr>
+      <w:r>
+        <w:rPr>
+          <w:lang w:val="en-US"/>
+        </w:rPr>
+        <w:t xml:space="preserve">Using one hot encoding the venues were regrouped into </w:t>
+      </w:r>
+      <w:proofErr w:type="spellStart"/>
+      <w:r>
+        <w:rPr>
+          <w:lang w:val="en-US"/>
+        </w:rPr>
+        <w:t>neighbourhoods</w:t>
+      </w:r>
+      <w:proofErr w:type="spellEnd"/>
+      <w:r>
+        <w:rPr>
+          <w:lang w:val="en-US"/>
+        </w:rPr>
+        <w:t xml:space="preserve"> ready for use in the clustering algorithm.</w:t>
+      </w:r>
+    </w:p>
+    <w:p>
+      <w:pPr>
+        <w:pStyle w:val="ListParagraph"/>
+        <w:numPr>
+          <w:ilvl w:val="0"/>
+          <w:numId w:val="3"/>
+        </w:numPr>
+        <w:rPr>
+          <w:lang w:val="en-US"/>
+        </w:rPr>
+      </w:pPr>
+      <w:r>
+        <w:rPr>
+          <w:lang w:val="en-US"/>
+        </w:rPr>
+        <w:t xml:space="preserve">K-means algorithm was used to cluster the </w:t>
+      </w:r>
+      <w:proofErr w:type="spellStart"/>
+      <w:r>
+        <w:rPr>
+          <w:lang w:val="en-US"/>
+        </w:rPr>
+        <w:t>neighbourhoods</w:t>
+      </w:r>
+      <w:proofErr w:type="spellEnd"/>
+      <w:r>
+        <w:rPr>
+          <w:lang w:val="en-US"/>
+        </w:rPr>
+        <w:t xml:space="preserve"> depending on the types of venues. </w:t>
+      </w:r>
+      <w:r>
+        <w:rPr>
+          <w:lang w:val="en-US"/>
+        </w:rPr>
+        <w:t>The number of clusters was set to 5.</w:t>
+      </w:r>
+      <w:bookmarkStart w:id="5" w:name="_GoBack"/>
+      <w:bookmarkEnd w:id="5"/>
+    </w:p>
+    <w:p>
+      <w:pPr>
+        <w:pStyle w:val="ListParagraph"/>
+        <w:numPr>
+          <w:ilvl w:val="0"/>
+          <w:numId w:val="3"/>
+        </w:numPr>
+        <w:rPr>
+          <w:lang w:val="en-US"/>
+        </w:rPr>
+      </w:pPr>
+      <w:r>
+        <w:rPr>
+          <w:lang w:val="en-US"/>
+        </w:rPr>
+        <w:t xml:space="preserve">The output of the k-means algorithm along with the most common venues in each </w:t>
+      </w:r>
+      <w:proofErr w:type="spellStart"/>
+      <w:r>
+        <w:rPr>
+          <w:lang w:val="en-US"/>
+        </w:rPr>
+        <w:t>neighbourhood</w:t>
+      </w:r>
+      <w:proofErr w:type="spellEnd"/>
+      <w:r>
+        <w:rPr>
+          <w:lang w:val="en-US"/>
+        </w:rPr>
+        <w:t xml:space="preserve"> were stored in the data frame </w:t>
+      </w:r>
+      <w:proofErr w:type="spellStart"/>
+      <w:r>
+        <w:rPr>
+          <w:lang w:val="en-US"/>
+        </w:rPr>
+        <w:t>toronto_merged</w:t>
+      </w:r>
+      <w:proofErr w:type="spellEnd"/>
+      <w:r>
+        <w:rPr>
+          <w:lang w:val="en-US"/>
+        </w:rPr>
+        <w:t xml:space="preserve">. </w:t>
+      </w:r>
+    </w:p>
+    <w:p>
+      <w:pPr>
+        <w:pStyle w:val="ListParagraph"/>
+        <w:numPr>
+          <w:ilvl w:val="0"/>
+          <w:numId w:val="3"/>
+        </w:numPr>
+        <w:rPr>
+          <w:lang w:val="en-US"/>
+        </w:rPr>
+      </w:pPr>
+      <w:r>
+        <w:rPr>
+          <w:lang w:val="en-US"/>
+        </w:rPr>
+        <w:t xml:space="preserve">Using the folium </w:t>
+      </w:r>
+      <w:proofErr w:type="gramStart"/>
+      <w:r>
+        <w:rPr>
+          <w:lang w:val="en-US"/>
+        </w:rPr>
+        <w:t>package</w:t>
+      </w:r>
+      <w:proofErr w:type="gramEnd"/>
+      <w:r>
+        <w:rPr>
+          <w:lang w:val="en-US"/>
+        </w:rPr>
+        <w:t xml:space="preserve"> the clusters were visualized on a map of toronto to allow for transparency of the findings in the report.  </w:t>
+      </w:r>
+    </w:p>
+    <w:p>
+      <w:pPr>
         <w:pStyle w:val="Heading1"/>
         <w:rPr>
           <w:lang w:val="en-US"/>
         </w:rPr>
       </w:pPr>
-      <w:bookmarkStart w:id="4" w:name="_Toc9862020"/>
+    </w:p>
+    <w:p>
+      <w:pPr>
+        <w:rPr>
+          <w:lang w:val="en-US"/>
+        </w:rPr>
+      </w:pPr>
+    </w:p>
+    <w:p>
+      <w:pPr>
+        <w:rPr>
+          <w:lang w:val="en-US"/>
+        </w:rPr>
+      </w:pPr>
+    </w:p>
+    <w:p>
+      <w:pPr>
+        <w:pStyle w:val="Heading1"/>
+        <w:rPr>
+          <w:lang w:val="en-US"/>
+        </w:rPr>
+      </w:pPr>
+    </w:p>
+    <w:p>
+      <w:pPr>
+        <w:rPr>
+          <w:lang w:val="en-US"/>
+        </w:rPr>
+      </w:pPr>
+    </w:p>
+    <w:p>
+      <w:pPr>
+        <w:rPr>
+          <w:lang w:val="en-US"/>
+        </w:rPr>
+      </w:pPr>
+    </w:p>
+    <w:p>
+      <w:pPr>
+        <w:pStyle w:val="Heading1"/>
+        <w:rPr>
+          <w:lang w:val="en-US"/>
+        </w:rPr>
+      </w:pPr>
+      <w:bookmarkStart w:id="6" w:name="_Toc9873309"/>
       <w:r>
         <w:rPr>
           <w:lang w:val="en-US"/>
         </w:rPr>
         <w:t>Results</w:t>
       </w:r>
-      <w:bookmarkEnd w:id="4"/>
+      <w:bookmarkEnd w:id="6"/>
       <w:r>
         <w:rPr>
           <w:lang w:val="en-US"/>
@@ -1347,19 +2051,574 @@
     </w:p>
     <w:p>
       <w:pPr>
+        <w:rPr>
+          <w:noProof/>
+        </w:rPr>
+      </w:pPr>
+      <w:r>
+        <w:rPr>
+          <w:noProof/>
+        </w:rPr>
+        <w:t xml:space="preserve">After observing the results of the clustering algorithm it was uncovered that two of the clusters had ideal distributions of venues in each of the neighbourhoods. </w:t>
+      </w:r>
+      <w:r>
+        <w:rPr>
+          <w:noProof/>
+        </w:rPr>
+        <w:fldChar w:fldCharType="begin"/>
+      </w:r>
+      <w:r>
+        <w:rPr>
+          <w:noProof/>
+        </w:rPr>
+        <w:instrText xml:space="preserve"> REF _Ref9870714 \h </w:instrText>
+      </w:r>
+      <w:r>
+        <w:rPr>
+          <w:noProof/>
+        </w:rPr>
+      </w:r>
+      <w:r>
+        <w:rPr>
+          <w:noProof/>
+        </w:rPr>
+        <w:fldChar w:fldCharType="separate"/>
+      </w:r>
+      <w:r>
+        <w:t xml:space="preserve">Figure </w:t>
+      </w:r>
+      <w:r>
+        <w:rPr>
+          <w:noProof/>
+        </w:rPr>
+        <w:t>1</w:t>
+      </w:r>
+      <w:r>
+        <w:rPr>
+          <w:noProof/>
+        </w:rPr>
+        <w:fldChar w:fldCharType="end"/>
+      </w:r>
+      <w:r>
+        <w:rPr>
+          <w:noProof/>
+        </w:rPr>
+        <w:t xml:space="preserve"> shows the neighbourhoods from cluster 1 and cluster 2 as dark blue and red respectively. The most prominent feature of both of these clusters was that the frequency of coffee venues in these neighbourhoods was very low.  </w:t>
+      </w:r>
+    </w:p>
+    <w:p>
+      <w:pPr>
+        <w:keepNext/>
+        <w:jc w:val="center"/>
+      </w:pPr>
+      <w:r>
+        <w:rPr>
+          <w:noProof/>
+        </w:rPr>
+        <w:drawing>
+          <wp:inline distT="0" distB="0" distL="0" distR="0" wp14:anchorId="7FD8E081" wp14:editId="1CB8CD93">
+            <wp:extent cx="3498850" cy="1860550"/>
+            <wp:effectExtent l="0" t="0" r="6350" b="6350"/>
+            <wp:docPr id="2" name="Picture 2"/>
+            <wp:cNvGraphicFramePr>
+              <a:graphicFrameLocks xmlns:a="http://schemas.openxmlformats.org/drawingml/2006/main" noChangeAspect="1"/>
+            </wp:cNvGraphicFramePr>
+            <a:graphic xmlns:a="http://schemas.openxmlformats.org/drawingml/2006/main">
+              <a:graphicData uri="http://schemas.openxmlformats.org/drawingml/2006/picture">
+                <pic:pic xmlns:pic="http://schemas.openxmlformats.org/drawingml/2006/picture">
+                  <pic:nvPicPr>
+                    <pic:cNvPr id="1" name=""/>
+                    <pic:cNvPicPr/>
+                  </pic:nvPicPr>
+                  <pic:blipFill rotWithShape="1">
+                    <a:blip r:embed="rId10"/>
+                    <a:srcRect l="13074" t="36045" r="25880" b="6244"/>
+                    <a:stretch/>
+                  </pic:blipFill>
+                  <pic:spPr bwMode="auto">
+                    <a:xfrm>
+                      <a:off x="0" y="0"/>
+                      <a:ext cx="3498850" cy="1860550"/>
+                    </a:xfrm>
+                    <a:prstGeom prst="rect">
+                      <a:avLst/>
+                    </a:prstGeom>
+                    <a:ln>
+                      <a:noFill/>
+                    </a:ln>
+                    <a:extLst>
+                      <a:ext uri="{53640926-AAD7-44D8-BBD7-CCE9431645EC}">
+                        <a14:shadowObscured xmlns:a14="http://schemas.microsoft.com/office/drawing/2010/main"/>
+                      </a:ext>
+                    </a:extLst>
+                  </pic:spPr>
+                </pic:pic>
+              </a:graphicData>
+            </a:graphic>
+          </wp:inline>
+        </w:drawing>
+      </w:r>
+    </w:p>
+    <w:p>
+      <w:pPr>
+        <w:pStyle w:val="Caption"/>
+        <w:jc w:val="center"/>
+      </w:pPr>
+      <w:bookmarkStart w:id="7" w:name="_Ref9870714"/>
+      <w:r>
+        <w:t xml:space="preserve">Figure </w:t>
+      </w:r>
+      <w:fldSimple w:instr=" SEQ Figure \* ARABIC ">
+        <w:r>
+          <w:rPr>
+            <w:noProof/>
+          </w:rPr>
+          <w:t>1</w:t>
+        </w:r>
+      </w:fldSimple>
+      <w:bookmarkEnd w:id="7"/>
+      <w:r>
+        <w:t xml:space="preserve"> - visualization of clusters</w:t>
+      </w:r>
+    </w:p>
+    <w:p>
+      <w:pPr>
+        <w:jc w:val="both"/>
+        <w:rPr>
+          <w:noProof/>
+        </w:rPr>
+      </w:pPr>
+      <w:r>
+        <w:rPr>
+          <w:noProof/>
+        </w:rPr>
+        <w:fldChar w:fldCharType="begin"/>
+      </w:r>
+      <w:r>
+        <w:rPr>
+          <w:noProof/>
+        </w:rPr>
+        <w:instrText xml:space="preserve"> REF _Ref9871108 \h </w:instrText>
+      </w:r>
+      <w:r>
+        <w:rPr>
+          <w:noProof/>
+        </w:rPr>
+      </w:r>
+      <w:r>
+        <w:rPr>
+          <w:noProof/>
+        </w:rPr>
+        <w:fldChar w:fldCharType="separate"/>
+      </w:r>
+      <w:r>
+        <w:t xml:space="preserve">Figure </w:t>
+      </w:r>
+      <w:r>
+        <w:rPr>
+          <w:noProof/>
+        </w:rPr>
+        <w:t>2</w:t>
+      </w:r>
+      <w:r>
+        <w:rPr>
+          <w:noProof/>
+        </w:rPr>
+        <w:fldChar w:fldCharType="end"/>
+      </w:r>
+      <w:r>
+        <w:rPr>
+          <w:noProof/>
+        </w:rPr>
+        <w:t xml:space="preserve"> shows the most prevalent veneus in cluster 1 (dark blue markers). </w:t>
+      </w:r>
+      <w:r>
+        <w:rPr>
+          <w:noProof/>
+        </w:rPr>
+        <w:t xml:space="preserve">As can be seen in </w:t>
+      </w:r>
+      <w:r>
+        <w:rPr>
+          <w:noProof/>
+        </w:rPr>
+        <w:fldChar w:fldCharType="begin"/>
+      </w:r>
+      <w:r>
+        <w:rPr>
+          <w:noProof/>
+        </w:rPr>
+        <w:instrText xml:space="preserve"> REF _Ref9871108 \h </w:instrText>
+      </w:r>
+      <w:r>
+        <w:rPr>
+          <w:noProof/>
+        </w:rPr>
+      </w:r>
+      <w:r>
+        <w:rPr>
+          <w:noProof/>
+        </w:rPr>
+        <w:fldChar w:fldCharType="separate"/>
+      </w:r>
+      <w:r>
+        <w:t xml:space="preserve">Figure </w:t>
+      </w:r>
+      <w:r>
+        <w:rPr>
+          <w:noProof/>
+        </w:rPr>
+        <w:t>2</w:t>
+      </w:r>
+      <w:r>
+        <w:rPr>
+          <w:noProof/>
+        </w:rPr>
+        <w:fldChar w:fldCharType="end"/>
+      </w:r>
+      <w:r>
+        <w:rPr>
+          <w:noProof/>
+        </w:rPr>
+        <w:t xml:space="preserve"> it is evident that in each of the neighbourhoods of this cluster the prevalence of coffee vendors is low. </w:t>
+      </w:r>
+      <w:r>
+        <w:rPr>
+          <w:noProof/>
+        </w:rPr>
+        <w:t>However there are a number of dessert shops</w:t>
+      </w:r>
+      <w:r>
+        <w:rPr>
+          <w:noProof/>
+        </w:rPr>
+        <w:t>, donut shops and diners.</w:t>
+      </w:r>
+      <w:r>
+        <w:rPr>
+          <w:noProof/>
+        </w:rPr>
+        <w:t xml:space="preserve"> </w:t>
+      </w:r>
+    </w:p>
+    <w:p>
+      <w:pPr>
+        <w:jc w:val="both"/>
+        <w:rPr>
+          <w:noProof/>
+        </w:rPr>
+      </w:pPr>
+    </w:p>
+    <w:p>
+      <w:pPr>
+        <w:pStyle w:val="Heading2"/>
+        <w:rPr>
+          <w:noProof/>
+        </w:rPr>
+      </w:pPr>
+      <w:bookmarkStart w:id="8" w:name="_Cluster_1_–"/>
+      <w:bookmarkStart w:id="9" w:name="_Toc9873310"/>
+      <w:bookmarkEnd w:id="8"/>
+      <w:r>
+        <w:rPr>
+          <w:noProof/>
+        </w:rPr>
+        <w:t>Cluster 1 – restaurant and food districts</w:t>
+      </w:r>
+      <w:bookmarkEnd w:id="9"/>
+    </w:p>
+    <w:p/>
+    <w:p>
+      <w:pPr>
+        <w:keepNext/>
+        <w:jc w:val="both"/>
+      </w:pPr>
+      <w:r>
+        <w:rPr>
+          <w:noProof/>
+        </w:rPr>
+        <w:drawing>
+          <wp:inline distT="0" distB="0" distL="0" distR="0" wp14:anchorId="4EE75BD3" wp14:editId="3CC3762E">
+            <wp:extent cx="5760000" cy="1489546"/>
+            <wp:effectExtent l="0" t="0" r="0" b="0"/>
+            <wp:docPr id="5" name="Picture 5"/>
+            <wp:cNvGraphicFramePr>
+              <a:graphicFrameLocks xmlns:a="http://schemas.openxmlformats.org/drawingml/2006/main" noChangeAspect="1"/>
+            </wp:cNvGraphicFramePr>
+            <a:graphic xmlns:a="http://schemas.openxmlformats.org/drawingml/2006/main">
+              <a:graphicData uri="http://schemas.openxmlformats.org/drawingml/2006/picture">
+                <pic:pic xmlns:pic="http://schemas.openxmlformats.org/drawingml/2006/picture">
+                  <pic:nvPicPr>
+                    <pic:cNvPr id="1" name=""/>
+                    <pic:cNvPicPr/>
+                  </pic:nvPicPr>
+                  <pic:blipFill rotWithShape="1">
+                    <a:blip r:embed="rId11"/>
+                    <a:srcRect l="9369" t="40946" r="3612" b="19046"/>
+                    <a:stretch/>
+                  </pic:blipFill>
+                  <pic:spPr bwMode="auto">
+                    <a:xfrm>
+                      <a:off x="0" y="0"/>
+                      <a:ext cx="5760000" cy="1489546"/>
+                    </a:xfrm>
+                    <a:prstGeom prst="rect">
+                      <a:avLst/>
+                    </a:prstGeom>
+                    <a:ln>
+                      <a:noFill/>
+                    </a:ln>
+                    <a:extLst>
+                      <a:ext uri="{53640926-AAD7-44D8-BBD7-CCE9431645EC}">
+                        <a14:shadowObscured xmlns:a14="http://schemas.microsoft.com/office/drawing/2010/main"/>
+                      </a:ext>
+                    </a:extLst>
+                  </pic:spPr>
+                </pic:pic>
+              </a:graphicData>
+            </a:graphic>
+          </wp:inline>
+        </w:drawing>
+      </w:r>
+    </w:p>
+    <w:p>
+      <w:pPr>
+        <w:pStyle w:val="Caption"/>
+        <w:jc w:val="both"/>
+      </w:pPr>
+      <w:bookmarkStart w:id="10" w:name="_Ref9871108"/>
+      <w:r>
+        <w:t xml:space="preserve">Figure </w:t>
+      </w:r>
+      <w:fldSimple w:instr=" SEQ Figure \* ARABIC ">
+        <w:r>
+          <w:rPr>
+            <w:noProof/>
+          </w:rPr>
+          <w:t>2</w:t>
+        </w:r>
+      </w:fldSimple>
+      <w:bookmarkEnd w:id="10"/>
+      <w:r>
+        <w:t>- Cluster 1 most common venues</w:t>
+      </w:r>
+    </w:p>
+    <w:p>
+      <w:pPr>
+        <w:rPr>
+          <w:noProof/>
+        </w:rPr>
+      </w:pPr>
+      <w:r>
+        <w:rPr>
+          <w:noProof/>
+        </w:rPr>
+        <w:fldChar w:fldCharType="begin"/>
+      </w:r>
+      <w:r>
+        <w:rPr>
+          <w:noProof/>
+        </w:rPr>
+        <w:instrText xml:space="preserve"> REF _Ref9871303 \h </w:instrText>
+      </w:r>
+      <w:r>
+        <w:rPr>
+          <w:noProof/>
+        </w:rPr>
+      </w:r>
+      <w:r>
+        <w:rPr>
+          <w:noProof/>
+        </w:rPr>
+        <w:fldChar w:fldCharType="separate"/>
+      </w:r>
+      <w:r>
+        <w:t xml:space="preserve">Figure </w:t>
+      </w:r>
+      <w:r>
+        <w:rPr>
+          <w:noProof/>
+        </w:rPr>
+        <w:t>3</w:t>
+      </w:r>
+      <w:r>
+        <w:rPr>
+          <w:noProof/>
+        </w:rPr>
+        <w:fldChar w:fldCharType="end"/>
+      </w:r>
+      <w:r>
+        <w:rPr>
+          <w:noProof/>
+        </w:rPr>
+        <w:t xml:space="preserve"> shows the most prevalent venues in cluster  2 (red markers). As was the case with cluster 1 the prevalance of coffee vendors is very low which is ideal for the business of a new vendor opening in the area. By inspection of the types of venues in these areas it is obvious that compared to cluster 1 there are more workplace venues nearby which may be benificial for prospective clients.</w:t>
+      </w:r>
+    </w:p>
+    <w:p>
+      <w:pPr>
+        <w:pStyle w:val="Heading2"/>
+        <w:rPr>
+          <w:noProof/>
+        </w:rPr>
+      </w:pPr>
+    </w:p>
+    <w:p>
+      <w:pPr>
+        <w:pStyle w:val="Heading2"/>
+        <w:rPr>
+          <w:noProof/>
+        </w:rPr>
+      </w:pPr>
+    </w:p>
+    <w:p>
+      <w:pPr>
+        <w:pStyle w:val="Heading2"/>
+        <w:rPr>
+          <w:noProof/>
+        </w:rPr>
+      </w:pPr>
+    </w:p>
+    <w:p>
+      <w:pPr>
+        <w:pStyle w:val="Heading2"/>
+        <w:rPr>
+          <w:noProof/>
+        </w:rPr>
+      </w:pPr>
+    </w:p>
+    <w:p>
+      <w:pPr>
+        <w:pStyle w:val="Heading2"/>
+        <w:rPr>
+          <w:noProof/>
+        </w:rPr>
+      </w:pPr>
+      <w:bookmarkStart w:id="11" w:name="_Cluster_2_–"/>
+      <w:bookmarkStart w:id="12" w:name="_Toc9873311"/>
+      <w:bookmarkEnd w:id="11"/>
+      <w:r>
+        <w:rPr>
+          <w:noProof/>
+        </w:rPr>
+        <w:t xml:space="preserve">Cluster </w:t>
+      </w:r>
+      <w:r>
+        <w:rPr>
+          <w:noProof/>
+        </w:rPr>
+        <w:t>2</w:t>
+      </w:r>
+      <w:r>
+        <w:rPr>
+          <w:noProof/>
+        </w:rPr>
+        <w:t xml:space="preserve"> – </w:t>
+      </w:r>
+      <w:r>
+        <w:rPr>
+          <w:noProof/>
+        </w:rPr>
+        <w:t>workplace districts</w:t>
+      </w:r>
+      <w:bookmarkEnd w:id="12"/>
+    </w:p>
+    <w:p>
+      <w:pPr>
+        <w:rPr>
+          <w:noProof/>
+        </w:rPr>
+      </w:pPr>
+    </w:p>
+    <w:p>
+      <w:pPr>
+        <w:keepNext/>
+        <w:jc w:val="center"/>
+      </w:pPr>
+      <w:r>
+        <w:rPr>
+          <w:noProof/>
+        </w:rPr>
+        <w:drawing>
+          <wp:inline distT="0" distB="0" distL="0" distR="0" wp14:anchorId="5F525EAC" wp14:editId="057B4058">
+            <wp:extent cx="5760000" cy="1936800"/>
+            <wp:effectExtent l="0" t="0" r="0" b="6350"/>
+            <wp:docPr id="6" name="Picture 6"/>
+            <wp:cNvGraphicFramePr>
+              <a:graphicFrameLocks xmlns:a="http://schemas.openxmlformats.org/drawingml/2006/main" noChangeAspect="1"/>
+            </wp:cNvGraphicFramePr>
+            <a:graphic xmlns:a="http://schemas.openxmlformats.org/drawingml/2006/main">
+              <a:graphicData uri="http://schemas.openxmlformats.org/drawingml/2006/picture">
+                <pic:pic xmlns:pic="http://schemas.openxmlformats.org/drawingml/2006/picture">
+                  <pic:nvPicPr>
+                    <pic:cNvPr id="1" name=""/>
+                    <pic:cNvPicPr/>
+                  </pic:nvPicPr>
+                  <pic:blipFill rotWithShape="1">
+                    <a:blip r:embed="rId12"/>
+                    <a:srcRect l="8729" t="38506" r="2863" b="8645"/>
+                    <a:stretch/>
+                  </pic:blipFill>
+                  <pic:spPr bwMode="auto">
+                    <a:xfrm>
+                      <a:off x="0" y="0"/>
+                      <a:ext cx="5760000" cy="1936800"/>
+                    </a:xfrm>
+                    <a:prstGeom prst="rect">
+                      <a:avLst/>
+                    </a:prstGeom>
+                    <a:ln>
+                      <a:noFill/>
+                    </a:ln>
+                    <a:extLst>
+                      <a:ext uri="{53640926-AAD7-44D8-BBD7-CCE9431645EC}">
+                        <a14:shadowObscured xmlns:a14="http://schemas.microsoft.com/office/drawing/2010/main"/>
+                      </a:ext>
+                    </a:extLst>
+                  </pic:spPr>
+                </pic:pic>
+              </a:graphicData>
+            </a:graphic>
+          </wp:inline>
+        </w:drawing>
+      </w:r>
+    </w:p>
+    <w:p>
+      <w:pPr>
+        <w:pStyle w:val="Caption"/>
+        <w:jc w:val="both"/>
+      </w:pPr>
+      <w:bookmarkStart w:id="13" w:name="_Ref9871303"/>
+      <w:r>
+        <w:t xml:space="preserve">Figure </w:t>
+      </w:r>
+      <w:fldSimple w:instr=" SEQ Figure \* ARABIC ">
+        <w:r>
+          <w:rPr>
+            <w:noProof/>
+          </w:rPr>
+          <w:t>3</w:t>
+        </w:r>
+      </w:fldSimple>
+      <w:bookmarkEnd w:id="13"/>
+      <w:r>
+        <w:t xml:space="preserve"> - Cluster 2 most common venues</w:t>
+      </w:r>
+    </w:p>
+    <w:p>
+      <w:pPr>
         <w:pStyle w:val="Heading1"/>
         <w:rPr>
           <w:lang w:val="en-US"/>
         </w:rPr>
       </w:pPr>
-      <w:bookmarkStart w:id="5" w:name="_Toc9862021"/>
+      <w:bookmarkStart w:id="14" w:name="_Toc9873312"/>
       <w:r>
         <w:rPr>
           <w:lang w:val="en-US"/>
         </w:rPr>
         <w:t>Discussion</w:t>
       </w:r>
-      <w:bookmarkEnd w:id="5"/>
+      <w:bookmarkEnd w:id="14"/>
       <w:r>
         <w:rPr>
           <w:lang w:val="en-US"/>
@@ -1369,24 +2628,223 @@
     </w:p>
     <w:p>
       <w:pPr>
+        <w:rPr>
+          <w:lang w:val="en-US"/>
+        </w:rPr>
+      </w:pPr>
+      <w:r>
+        <w:rPr>
+          <w:lang w:val="en-US"/>
+        </w:rPr>
+        <w:t>The clusters identified in the analysis are favorable for opening a new coffee vendor. Although there are some defining features of each cluster and a few districts that should be avoided.</w:t>
+      </w:r>
+    </w:p>
+    <w:p>
+      <w:pPr>
+        <w:rPr>
+          <w:lang w:val="en-US"/>
+        </w:rPr>
+      </w:pPr>
+      <w:r>
+        <w:rPr>
+          <w:lang w:val="en-US"/>
+        </w:rPr>
+        <w:t xml:space="preserve">As discussed in the </w:t>
+      </w:r>
+      <w:hyperlink w:anchor="_Cluster_1_–" w:history="1">
+        <w:r>
+          <w:rPr>
+            <w:rStyle w:val="Hyperlink"/>
+            <w:lang w:val="en-US"/>
+          </w:rPr>
+          <w:t>Cluster 1 – restaurant and food districts</w:t>
+        </w:r>
+      </w:hyperlink>
+      <w:r>
+        <w:rPr>
+          <w:lang w:val="en-US"/>
+        </w:rPr>
+        <w:t xml:space="preserve"> section Scarborough Village contains a greater number of coffee vendors then the rest of the cluster. The increased number of coffee vendors in this postal code area may not be catastrophic to business prospects in this area. </w:t>
+      </w:r>
+    </w:p>
+    <w:p>
+      <w:pPr>
+        <w:rPr>
+          <w:lang w:val="en-US"/>
+        </w:rPr>
+      </w:pPr>
+      <w:r>
+        <w:rPr>
+          <w:lang w:val="en-US"/>
+        </w:rPr>
+        <w:t xml:space="preserve">Through closer inspection of the venues in cluster 1 donut shops, dessert shops and diners are quite common venues. These venues are all known to serve coffee which could decrease potential revenue in the area. </w:t>
+      </w:r>
+      <w:proofErr w:type="gramStart"/>
+      <w:r>
+        <w:rPr>
+          <w:lang w:val="en-US"/>
+        </w:rPr>
+        <w:t>Thus</w:t>
+      </w:r>
+      <w:proofErr w:type="gramEnd"/>
+      <w:r>
+        <w:rPr>
+          <w:lang w:val="en-US"/>
+        </w:rPr>
+        <w:t xml:space="preserve"> it would seem that this cluster is not in fact less favorable for prospective coffee owners to open a new shop. </w:t>
+      </w:r>
+    </w:p>
+    <w:p>
+      <w:pPr>
+        <w:rPr>
+          <w:lang w:val="en-US"/>
+        </w:rPr>
+      </w:pPr>
+      <w:r>
+        <w:rPr>
+          <w:lang w:val="en-US"/>
+        </w:rPr>
+        <w:t xml:space="preserve">In the </w:t>
+      </w:r>
+      <w:hyperlink w:anchor="_Cluster_2_–" w:history="1">
+        <w:r>
+          <w:rPr>
+            <w:rStyle w:val="Hyperlink"/>
+            <w:lang w:val="en-US"/>
+          </w:rPr>
+          <w:t>Cluster 2 – workplace districts</w:t>
+        </w:r>
+      </w:hyperlink>
+      <w:r>
+        <w:rPr>
+          <w:lang w:val="en-US"/>
+        </w:rPr>
+        <w:t xml:space="preserve"> section it was noted that there seems to be a high number of workplace venues in this cluster. This would mean more business for the stakeholders as workers will want somewhere close by to get a coffee during their lunch break. Thus cluster 2 is the most ideal group of neighborhoods to open a new coffee shop in Toronto.</w:t>
+      </w:r>
+    </w:p>
+    <w:p>
+      <w:pPr>
+        <w:rPr>
+          <w:lang w:val="en-US"/>
+        </w:rPr>
+      </w:pPr>
+      <w:r>
+        <w:rPr>
+          <w:lang w:val="en-US"/>
+        </w:rPr>
+        <w:t xml:space="preserve">There are several improvements that could be made in the future to the recommendations made in this project. These recommendations do not consider the proximity of the new shop to coffee vendors in adjacent </w:t>
+      </w:r>
+      <w:proofErr w:type="spellStart"/>
+      <w:r>
+        <w:rPr>
+          <w:lang w:val="en-US"/>
+        </w:rPr>
+        <w:t>neighbourhoods</w:t>
+      </w:r>
+      <w:proofErr w:type="spellEnd"/>
+      <w:r>
+        <w:rPr>
+          <w:lang w:val="en-US"/>
+        </w:rPr>
+        <w:t xml:space="preserve"> which are in different clusters. Another improvement to the model could be the inclusion of annual average income in each </w:t>
+      </w:r>
+      <w:proofErr w:type="spellStart"/>
+      <w:r>
+        <w:rPr>
+          <w:lang w:val="en-US"/>
+        </w:rPr>
+        <w:t>nieghbourhood</w:t>
+      </w:r>
+      <w:proofErr w:type="spellEnd"/>
+      <w:r>
+        <w:rPr>
+          <w:lang w:val="en-US"/>
+        </w:rPr>
+        <w:t xml:space="preserve">. By targeting areas with higher incomes, the stakeholders could maximize their profits. </w:t>
+      </w:r>
+    </w:p>
+    <w:p>
+      <w:pPr>
         <w:pStyle w:val="Heading1"/>
         <w:rPr>
           <w:lang w:val="en-US"/>
         </w:rPr>
       </w:pPr>
-      <w:bookmarkStart w:id="6" w:name="_Toc9862022"/>
+      <w:bookmarkStart w:id="15" w:name="_Toc9873313"/>
       <w:r>
         <w:rPr>
           <w:lang w:val="en-US"/>
         </w:rPr>
         <w:t>Conclusion</w:t>
       </w:r>
-      <w:bookmarkEnd w:id="6"/>
+      <w:bookmarkEnd w:id="15"/>
       <w:r>
         <w:rPr>
           <w:lang w:val="en-US"/>
         </w:rPr>
         <w:t xml:space="preserve"> </w:t>
+      </w:r>
+    </w:p>
+    <w:p>
+      <w:pPr>
+        <w:rPr>
+          <w:lang w:val="en-US"/>
+        </w:rPr>
+      </w:pPr>
+      <w:r>
+        <w:rPr>
+          <w:lang w:val="en-US"/>
+        </w:rPr>
+        <w:t xml:space="preserve">Using a k-means clustering algorithms the </w:t>
+      </w:r>
+      <w:proofErr w:type="spellStart"/>
+      <w:r>
+        <w:rPr>
+          <w:lang w:val="en-US"/>
+        </w:rPr>
+        <w:t>nieghbourhoods</w:t>
+      </w:r>
+      <w:proofErr w:type="spellEnd"/>
+      <w:r>
+        <w:rPr>
+          <w:lang w:val="en-US"/>
+        </w:rPr>
+        <w:t xml:space="preserve"> of the city Toronto were grouped into 5 different clusters. By analysis of the types of venues in each it was found that the </w:t>
+      </w:r>
+      <w:proofErr w:type="spellStart"/>
+      <w:r>
+        <w:rPr>
+          <w:lang w:val="en-US"/>
+        </w:rPr>
+        <w:t>neighbourhoods</w:t>
+      </w:r>
+      <w:proofErr w:type="spellEnd"/>
+      <w:r>
+        <w:rPr>
+          <w:lang w:val="en-US"/>
+        </w:rPr>
+        <w:t xml:space="preserve"> in </w:t>
+      </w:r>
+      <w:r>
+        <w:rPr>
+          <w:lang w:val="en-US"/>
+        </w:rPr>
+        <w:lastRenderedPageBreak/>
+        <w:t xml:space="preserve">cluster 2 are ideal. The </w:t>
+      </w:r>
+      <w:proofErr w:type="spellStart"/>
+      <w:r>
+        <w:rPr>
+          <w:lang w:val="en-US"/>
+        </w:rPr>
+        <w:t>neighbourhoods</w:t>
+      </w:r>
+      <w:proofErr w:type="spellEnd"/>
+      <w:r>
+        <w:rPr>
+          <w:lang w:val="en-US"/>
+        </w:rPr>
+        <w:t xml:space="preserve"> in cluster 2 have a low frequency of coffee vendors and food outlets and are known for a high number of workplaces. </w:t>
       </w:r>
     </w:p>
     <w:sectPr>
@@ -1514,8 +2972,213 @@
       </w:rPr>
     </w:lvl>
   </w:abstractNum>
+  <w:abstractNum w:abstractNumId="1" w15:restartNumberingAfterBreak="0">
+    <w:nsid w:val="30EC0D69"/>
+    <w:multiLevelType w:val="hybridMultilevel"/>
+    <w:tmpl w:val="30360696"/>
+    <w:lvl w:ilvl="0" w:tplc="0C09000F">
+      <w:start w:val="1"/>
+      <w:numFmt w:val="decimal"/>
+      <w:lvlText w:val="%1."/>
+      <w:lvlJc w:val="left"/>
+      <w:pPr>
+        <w:ind w:left="720" w:hanging="360"/>
+      </w:pPr>
+    </w:lvl>
+    <w:lvl w:ilvl="1" w:tplc="0C090019" w:tentative="1">
+      <w:start w:val="1"/>
+      <w:numFmt w:val="lowerLetter"/>
+      <w:lvlText w:val="%2."/>
+      <w:lvlJc w:val="left"/>
+      <w:pPr>
+        <w:ind w:left="1440" w:hanging="360"/>
+      </w:pPr>
+    </w:lvl>
+    <w:lvl w:ilvl="2" w:tplc="0C09001B" w:tentative="1">
+      <w:start w:val="1"/>
+      <w:numFmt w:val="lowerRoman"/>
+      <w:lvlText w:val="%3."/>
+      <w:lvlJc w:val="right"/>
+      <w:pPr>
+        <w:ind w:left="2160" w:hanging="180"/>
+      </w:pPr>
+    </w:lvl>
+    <w:lvl w:ilvl="3" w:tplc="0C09000F" w:tentative="1">
+      <w:start w:val="1"/>
+      <w:numFmt w:val="decimal"/>
+      <w:lvlText w:val="%4."/>
+      <w:lvlJc w:val="left"/>
+      <w:pPr>
+        <w:ind w:left="2880" w:hanging="360"/>
+      </w:pPr>
+    </w:lvl>
+    <w:lvl w:ilvl="4" w:tplc="0C090019" w:tentative="1">
+      <w:start w:val="1"/>
+      <w:numFmt w:val="lowerLetter"/>
+      <w:lvlText w:val="%5."/>
+      <w:lvlJc w:val="left"/>
+      <w:pPr>
+        <w:ind w:left="3600" w:hanging="360"/>
+      </w:pPr>
+    </w:lvl>
+    <w:lvl w:ilvl="5" w:tplc="0C09001B" w:tentative="1">
+      <w:start w:val="1"/>
+      <w:numFmt w:val="lowerRoman"/>
+      <w:lvlText w:val="%6."/>
+      <w:lvlJc w:val="right"/>
+      <w:pPr>
+        <w:ind w:left="4320" w:hanging="180"/>
+      </w:pPr>
+    </w:lvl>
+    <w:lvl w:ilvl="6" w:tplc="0C09000F" w:tentative="1">
+      <w:start w:val="1"/>
+      <w:numFmt w:val="decimal"/>
+      <w:lvlText w:val="%7."/>
+      <w:lvlJc w:val="left"/>
+      <w:pPr>
+        <w:ind w:left="5040" w:hanging="360"/>
+      </w:pPr>
+    </w:lvl>
+    <w:lvl w:ilvl="7" w:tplc="0C090019" w:tentative="1">
+      <w:start w:val="1"/>
+      <w:numFmt w:val="lowerLetter"/>
+      <w:lvlText w:val="%8."/>
+      <w:lvlJc w:val="left"/>
+      <w:pPr>
+        <w:ind w:left="5760" w:hanging="360"/>
+      </w:pPr>
+    </w:lvl>
+    <w:lvl w:ilvl="8" w:tplc="0C09001B" w:tentative="1">
+      <w:start w:val="1"/>
+      <w:numFmt w:val="lowerRoman"/>
+      <w:lvlText w:val="%9."/>
+      <w:lvlJc w:val="right"/>
+      <w:pPr>
+        <w:ind w:left="6480" w:hanging="180"/>
+      </w:pPr>
+    </w:lvl>
+  </w:abstractNum>
+  <w:abstractNum w:abstractNumId="2" w15:restartNumberingAfterBreak="0">
+    <w:nsid w:val="60C22DED"/>
+    <w:multiLevelType w:val="hybridMultilevel"/>
+    <w:tmpl w:val="0D6E8240"/>
+    <w:lvl w:ilvl="0" w:tplc="0C090001">
+      <w:start w:val="1"/>
+      <w:numFmt w:val="bullet"/>
+      <w:lvlText w:val=""/>
+      <w:lvlJc w:val="left"/>
+      <w:pPr>
+        <w:ind w:left="720" w:hanging="360"/>
+      </w:pPr>
+      <w:rPr>
+        <w:rFonts w:ascii="Symbol" w:hAnsi="Symbol" w:hint="default"/>
+      </w:rPr>
+    </w:lvl>
+    <w:lvl w:ilvl="1" w:tplc="0C090003" w:tentative="1">
+      <w:start w:val="1"/>
+      <w:numFmt w:val="bullet"/>
+      <w:lvlText w:val="o"/>
+      <w:lvlJc w:val="left"/>
+      <w:pPr>
+        <w:ind w:left="1440" w:hanging="360"/>
+      </w:pPr>
+      <w:rPr>
+        <w:rFonts w:ascii="Courier New" w:hAnsi="Courier New" w:cs="Courier New" w:hint="default"/>
+      </w:rPr>
+    </w:lvl>
+    <w:lvl w:ilvl="2" w:tplc="0C090005" w:tentative="1">
+      <w:start w:val="1"/>
+      <w:numFmt w:val="bullet"/>
+      <w:lvlText w:val=""/>
+      <w:lvlJc w:val="left"/>
+      <w:pPr>
+        <w:ind w:left="2160" w:hanging="360"/>
+      </w:pPr>
+      <w:rPr>
+        <w:rFonts w:ascii="Wingdings" w:hAnsi="Wingdings" w:hint="default"/>
+      </w:rPr>
+    </w:lvl>
+    <w:lvl w:ilvl="3" w:tplc="0C090001" w:tentative="1">
+      <w:start w:val="1"/>
+      <w:numFmt w:val="bullet"/>
+      <w:lvlText w:val=""/>
+      <w:lvlJc w:val="left"/>
+      <w:pPr>
+        <w:ind w:left="2880" w:hanging="360"/>
+      </w:pPr>
+      <w:rPr>
+        <w:rFonts w:ascii="Symbol" w:hAnsi="Symbol" w:hint="default"/>
+      </w:rPr>
+    </w:lvl>
+    <w:lvl w:ilvl="4" w:tplc="0C090003" w:tentative="1">
+      <w:start w:val="1"/>
+      <w:numFmt w:val="bullet"/>
+      <w:lvlText w:val="o"/>
+      <w:lvlJc w:val="left"/>
+      <w:pPr>
+        <w:ind w:left="3600" w:hanging="360"/>
+      </w:pPr>
+      <w:rPr>
+        <w:rFonts w:ascii="Courier New" w:hAnsi="Courier New" w:cs="Courier New" w:hint="default"/>
+      </w:rPr>
+    </w:lvl>
+    <w:lvl w:ilvl="5" w:tplc="0C090005" w:tentative="1">
+      <w:start w:val="1"/>
+      <w:numFmt w:val="bullet"/>
+      <w:lvlText w:val=""/>
+      <w:lvlJc w:val="left"/>
+      <w:pPr>
+        <w:ind w:left="4320" w:hanging="360"/>
+      </w:pPr>
+      <w:rPr>
+        <w:rFonts w:ascii="Wingdings" w:hAnsi="Wingdings" w:hint="default"/>
+      </w:rPr>
+    </w:lvl>
+    <w:lvl w:ilvl="6" w:tplc="0C090001" w:tentative="1">
+      <w:start w:val="1"/>
+      <w:numFmt w:val="bullet"/>
+      <w:lvlText w:val=""/>
+      <w:lvlJc w:val="left"/>
+      <w:pPr>
+        <w:ind w:left="5040" w:hanging="360"/>
+      </w:pPr>
+      <w:rPr>
+        <w:rFonts w:ascii="Symbol" w:hAnsi="Symbol" w:hint="default"/>
+      </w:rPr>
+    </w:lvl>
+    <w:lvl w:ilvl="7" w:tplc="0C090003" w:tentative="1">
+      <w:start w:val="1"/>
+      <w:numFmt w:val="bullet"/>
+      <w:lvlText w:val="o"/>
+      <w:lvlJc w:val="left"/>
+      <w:pPr>
+        <w:ind w:left="5760" w:hanging="360"/>
+      </w:pPr>
+      <w:rPr>
+        <w:rFonts w:ascii="Courier New" w:hAnsi="Courier New" w:cs="Courier New" w:hint="default"/>
+      </w:rPr>
+    </w:lvl>
+    <w:lvl w:ilvl="8" w:tplc="0C090005" w:tentative="1">
+      <w:start w:val="1"/>
+      <w:numFmt w:val="bullet"/>
+      <w:lvlText w:val=""/>
+      <w:lvlJc w:val="left"/>
+      <w:pPr>
+        <w:ind w:left="6480" w:hanging="360"/>
+      </w:pPr>
+      <w:rPr>
+        <w:rFonts w:ascii="Wingdings" w:hAnsi="Wingdings" w:hint="default"/>
+      </w:rPr>
+    </w:lvl>
+  </w:abstractNum>
   <w:num w:numId="1">
     <w:abstractNumId w:val="0"/>
+  </w:num>
+  <w:num w:numId="2">
+    <w:abstractNumId w:val="2"/>
+  </w:num>
+  <w:num w:numId="3">
+    <w:abstractNumId w:val="1"/>
   </w:num>
 </w:numbering>
 </file>
@@ -1643,6 +3306,7 @@
     <w:lsdException w:name="HTML Sample" w:semiHidden="1" w:unhideWhenUsed="1"/>
     <w:lsdException w:name="HTML Typewriter" w:semiHidden="1" w:unhideWhenUsed="1"/>
     <w:lsdException w:name="HTML Variable" w:semiHidden="1" w:unhideWhenUsed="1"/>
+    <w:lsdException w:name="Normal Table" w:semiHidden="1" w:unhideWhenUsed="1"/>
     <w:lsdException w:name="annotation subject" w:semiHidden="1" w:unhideWhenUsed="1"/>
     <w:lsdException w:name="No List" w:semiHidden="1" w:unhideWhenUsed="1"/>
     <w:lsdException w:name="Outline List 1" w:semiHidden="1" w:unhideWhenUsed="1"/>
@@ -1689,8 +3353,10 @@
     <w:lsdException w:name="Table Subtle 2" w:semiHidden="1" w:unhideWhenUsed="1"/>
     <w:lsdException w:name="Table Web 1" w:semiHidden="1" w:unhideWhenUsed="1"/>
     <w:lsdException w:name="Table Web 2" w:semiHidden="1" w:unhideWhenUsed="1"/>
+    <w:lsdException w:name="Table Web 3" w:semiHidden="1" w:unhideWhenUsed="1"/>
     <w:lsdException w:name="Balloon Text" w:semiHidden="1" w:unhideWhenUsed="1"/>
     <w:lsdException w:name="Table Grid" w:uiPriority="39"/>
+    <w:lsdException w:name="Table Theme" w:semiHidden="1" w:unhideWhenUsed="1"/>
     <w:lsdException w:name="Placeholder Text" w:semiHidden="1"/>
     <w:lsdException w:name="No Spacing" w:uiPriority="1" w:qFormat="1"/>
     <w:lsdException w:name="Light Shading" w:uiPriority="60"/>
@@ -1937,6 +3603,28 @@
       <w:szCs w:val="32"/>
     </w:rPr>
   </w:style>
+  <w:style w:type="paragraph" w:styleId="Heading2">
+    <w:name w:val="heading 2"/>
+    <w:basedOn w:val="Normal"/>
+    <w:next w:val="Normal"/>
+    <w:link w:val="Heading2Char"/>
+    <w:uiPriority w:val="9"/>
+    <w:unhideWhenUsed/>
+    <w:qFormat/>
+    <w:rsid w:val="005C3ABE"/>
+    <w:pPr>
+      <w:keepNext/>
+      <w:keepLines/>
+      <w:spacing w:before="40" w:after="0"/>
+      <w:outlineLvl w:val="1"/>
+    </w:pPr>
+    <w:rPr>
+      <w:rFonts w:asciiTheme="majorHAnsi" w:eastAsiaTheme="majorEastAsia" w:hAnsiTheme="majorHAnsi" w:cstheme="majorBidi"/>
+      <w:color w:val="2F5496" w:themeColor="accent1" w:themeShade="BF"/>
+      <w:sz w:val="26"/>
+      <w:szCs w:val="26"/>
+    </w:rPr>
+  </w:style>
   <w:style w:type="character" w:default="1" w:styleId="DefaultParagraphFont">
     <w:name w:val="Default Paragraph Font"/>
     <w:uiPriority w:val="1"/>
@@ -2222,6 +3910,51 @@
         </w:tcBorders>
       </w:tcPr>
     </w:tblStylePr>
+  </w:style>
+  <w:style w:type="character" w:customStyle="1" w:styleId="Heading2Char">
+    <w:name w:val="Heading 2 Char"/>
+    <w:basedOn w:val="DefaultParagraphFont"/>
+    <w:link w:val="Heading2"/>
+    <w:uiPriority w:val="9"/>
+    <w:rsid w:val="005C3ABE"/>
+    <w:rPr>
+      <w:rFonts w:asciiTheme="majorHAnsi" w:eastAsiaTheme="majorEastAsia" w:hAnsiTheme="majorHAnsi" w:cstheme="majorBidi"/>
+      <w:color w:val="2F5496" w:themeColor="accent1" w:themeShade="BF"/>
+      <w:sz w:val="26"/>
+      <w:szCs w:val="26"/>
+    </w:rPr>
+  </w:style>
+  <w:style w:type="paragraph" w:styleId="Caption">
+    <w:name w:val="caption"/>
+    <w:basedOn w:val="Normal"/>
+    <w:next w:val="Normal"/>
+    <w:uiPriority w:val="35"/>
+    <w:unhideWhenUsed/>
+    <w:qFormat/>
+    <w:rsid w:val="00B245E5"/>
+    <w:pPr>
+      <w:spacing w:after="200" w:line="240" w:lineRule="auto"/>
+    </w:pPr>
+    <w:rPr>
+      <w:i/>
+      <w:iCs/>
+      <w:color w:val="44546A" w:themeColor="text2"/>
+      <w:sz w:val="18"/>
+      <w:szCs w:val="18"/>
+    </w:rPr>
+  </w:style>
+  <w:style w:type="paragraph" w:styleId="TOC2">
+    <w:name w:val="toc 2"/>
+    <w:basedOn w:val="Normal"/>
+    <w:next w:val="Normal"/>
+    <w:autoRedefine/>
+    <w:uiPriority w:val="39"/>
+    <w:unhideWhenUsed/>
+    <w:rsid w:val="00932698"/>
+    <w:pPr>
+      <w:spacing w:after="100"/>
+      <w:ind w:left="220"/>
+    </w:pPr>
   </w:style>
 </w:styles>
 </file>
@@ -2526,7 +4259,7 @@
 </file>
 
 <file path=customXml/itemProps1.xml><?xml version="1.0" encoding="utf-8"?>
-<ds:datastoreItem xmlns:ds="http://schemas.openxmlformats.org/officeDocument/2006/customXml" ds:itemID="{D7E8E2C2-1D87-4E5D-83ED-536FF1A4F73F}">
+<ds:datastoreItem xmlns:ds="http://schemas.openxmlformats.org/officeDocument/2006/customXml" ds:itemID="{441F5B47-8400-4A81-A9FC-2BC268015FC6}">
   <ds:schemaRefs>
     <ds:schemaRef ds:uri="http://schemas.openxmlformats.org/officeDocument/2006/bibliography"/>
   </ds:schemaRefs>

</xml_diff>